<commit_message>
Cambios en Control de Ingresos, Contratos Clausulas WIP
</commit_message>
<xml_diff>
--- a/ERPMVC/wwwroot/ContratosTemplate/CONTRATOALMACENGENERAL.docx
+++ b/ERPMVC/wwwroot/ContratosTemplate/CONTRATOALMACENGENERAL.docx
@@ -443,7 +443,15 @@
         <w:ind w:left="1601" w:right="0"/>
       </w:pPr>
       <w:r>
-        <w:t xml:space="preserve">Administración otorgado ante los oficios del Notario Carlos A. Martínez V, según Testimonio No 22 del 3 de septiembre del 2019 bajo matrícula 69372 inscrito con el número 55829 del libro de Comerciante Sociales del Registro Mercantil Francisco Morazán , centro asociado IP, de la Cámara de Comercio e industrias de Tegucigalpa  donde consta la posición que ostenta y que por lo tanto está debidamente acreditado para suscribir el presente Contrato; </w:t>
+        <w:t xml:space="preserve">Administración otorgado ante los oficios del Notario Carlos A. Martínez V, según Testimonio No 22 del 3 de septiembre del 2019 bajo matrícula 69372 inscrito con el número 55829 del libro de Comerciante Sociales del Registro Mercantil Francisco </w:t>
+      </w:r>
+      <w:proofErr w:type="gramStart"/>
+      <w:r>
+        <w:t>Morazán ,</w:t>
+      </w:r>
+      <w:proofErr w:type="gramEnd"/>
+      <w:r>
+        <w:t xml:space="preserve"> centro asociado IP, de la Cámara de Comercio e industrias de Tegucigalpa  donde consta la posición que ostenta y que por lo tanto está debidamente acreditado para suscribir el presente Contrato; </w:t>
       </w:r>
     </w:p>
     <w:p>
@@ -790,6 +798,399 @@
         <w:spacing w:after="116" w:line="259" w:lineRule="auto"/>
         <w:ind w:left="146" w:right="0"/>
         <w:jc w:val="left"/>
+        <w:rPr>
+          <w:b/>
+        </w:rPr>
+      </w:pPr>
+      <w:r>
+        <w:rPr>
+          <w:b/>
+        </w:rPr>
+        <w:fldChar w:fldCharType="begin"/>
+      </w:r>
+      <w:r>
+        <w:rPr>
+          <w:b/>
+        </w:rPr>
+        <w:instrText xml:space="preserve"> MERGEFIELD  ClausulaTitulo1  \* MERGEFORMAT </w:instrText>
+      </w:r>
+      <w:r>
+        <w:rPr>
+          <w:b/>
+        </w:rPr>
+        <w:fldChar w:fldCharType="separate"/>
+      </w:r>
+      <w:r>
+        <w:rPr>
+          <w:b/>
+          <w:noProof/>
+        </w:rPr>
+        <w:t>«ClausulaTitulo1»</w:t>
+      </w:r>
+      <w:r>
+        <w:rPr>
+          <w:b/>
+        </w:rPr>
+        <w:fldChar w:fldCharType="end"/>
+      </w:r>
+    </w:p>
+    <w:p>
+      <w:pPr>
+        <w:spacing w:after="116" w:line="259" w:lineRule="auto"/>
+        <w:ind w:left="146" w:right="0"/>
+        <w:jc w:val="left"/>
+        <w:rPr>
+          <w:b/>
+        </w:rPr>
+      </w:pPr>
+      <w:r>
+        <w:rPr>
+          <w:b/>
+        </w:rPr>
+        <w:fldChar w:fldCharType="begin"/>
+      </w:r>
+      <w:r>
+        <w:rPr>
+          <w:b/>
+        </w:rPr>
+        <w:instrText xml:space="preserve"> MERGEFIELD  Clausula1  \* MERGEFORMAT </w:instrText>
+      </w:r>
+      <w:r>
+        <w:rPr>
+          <w:b/>
+        </w:rPr>
+        <w:fldChar w:fldCharType="separate"/>
+      </w:r>
+      <w:r>
+        <w:rPr>
+          <w:b/>
+          <w:noProof/>
+        </w:rPr>
+        <w:t>«Clausula1»</w:t>
+      </w:r>
+      <w:r>
+        <w:rPr>
+          <w:b/>
+        </w:rPr>
+        <w:fldChar w:fldCharType="end"/>
+      </w:r>
+    </w:p>
+    <w:sdt>
+      <w:sdtPr>
+        <w:rPr>
+          <w:b/>
+        </w:rPr>
+        <w:id w:val="1833332515"/>
+        <w:placeholder>
+          <w:docPart w:val="EB83C5ACDEA34C12A5C28938F059359A"/>
+        </w:placeholder>
+      </w:sdtPr>
+      <w:sdtEndPr/>
+      <w:sdtContent>
+        <w:p>
+          <w:pPr>
+            <w:spacing w:after="116" w:line="259" w:lineRule="auto"/>
+            <w:ind w:left="146" w:right="0"/>
+            <w:jc w:val="left"/>
+            <w:rPr>
+              <w:b/>
+            </w:rPr>
+          </w:pPr>
+          <w:r>
+            <w:rPr>
+              <w:b/>
+            </w:rPr>
+            <w:fldChar w:fldCharType="begin"/>
+          </w:r>
+          <w:r>
+            <w:rPr>
+              <w:b/>
+            </w:rPr>
+            <w:instrText xml:space="preserve"> MERGEFIELD  Clausula2 </w:instrText>
+          </w:r>
+          <w:r>
+            <w:rPr>
+              <w:b/>
+            </w:rPr>
+            <w:fldChar w:fldCharType="separate"/>
+          </w:r>
+          <w:r>
+            <w:rPr>
+              <w:b/>
+              <w:noProof/>
+            </w:rPr>
+            <w:t>«Clausula2»</w:t>
+          </w:r>
+          <w:r>
+            <w:rPr>
+              <w:b/>
+            </w:rPr>
+            <w:fldChar w:fldCharType="end"/>
+          </w:r>
+        </w:p>
+        <w:p>
+          <w:pPr>
+            <w:spacing w:after="116" w:line="259" w:lineRule="auto"/>
+            <w:ind w:left="146" w:right="0"/>
+            <w:jc w:val="left"/>
+            <w:rPr>
+              <w:b/>
+            </w:rPr>
+          </w:pPr>
+        </w:p>
+      </w:sdtContent>
+    </w:sdt>
+    <w:p>
+      <w:pPr>
+        <w:spacing w:after="116" w:line="259" w:lineRule="auto"/>
+        <w:ind w:left="146" w:right="0"/>
+        <w:jc w:val="left"/>
+        <w:rPr>
+          <w:b/>
+        </w:rPr>
+      </w:pPr>
+      <w:r>
+        <w:rPr>
+          <w:b/>
+        </w:rPr>
+        <w:fldChar w:fldCharType="begin"/>
+      </w:r>
+      <w:r>
+        <w:rPr>
+          <w:b/>
+        </w:rPr>
+        <w:instrText xml:space="preserve"> MERGEFIELD  ClausulaTitulo2  \* MERGEFORMAT </w:instrText>
+      </w:r>
+      <w:r>
+        <w:rPr>
+          <w:b/>
+        </w:rPr>
+        <w:fldChar w:fldCharType="separate"/>
+      </w:r>
+      <w:r>
+        <w:rPr>
+          <w:b/>
+          <w:noProof/>
+        </w:rPr>
+        <w:t>«ClausulaTitulo2»</w:t>
+      </w:r>
+      <w:r>
+        <w:rPr>
+          <w:b/>
+        </w:rPr>
+        <w:fldChar w:fldCharType="end"/>
+      </w:r>
+    </w:p>
+    <w:p>
+      <w:pPr>
+        <w:spacing w:after="116" w:line="259" w:lineRule="auto"/>
+        <w:ind w:left="146" w:right="0"/>
+        <w:jc w:val="left"/>
+        <w:rPr>
+          <w:b/>
+        </w:rPr>
+      </w:pPr>
+      <w:r>
+        <w:rPr>
+          <w:b/>
+        </w:rPr>
+        <w:fldChar w:fldCharType="begin"/>
+      </w:r>
+      <w:r>
+        <w:rPr>
+          <w:b/>
+        </w:rPr>
+        <w:instrText xml:space="preserve"> MERGEFIELD  ClausulaTitulo3  \* MERGEFORMAT </w:instrText>
+      </w:r>
+      <w:r>
+        <w:rPr>
+          <w:b/>
+        </w:rPr>
+        <w:fldChar w:fldCharType="separate"/>
+      </w:r>
+      <w:r>
+        <w:rPr>
+          <w:b/>
+          <w:noProof/>
+        </w:rPr>
+        <w:t>«ClausulaTitulo3»</w:t>
+      </w:r>
+      <w:r>
+        <w:rPr>
+          <w:b/>
+        </w:rPr>
+        <w:fldChar w:fldCharType="end"/>
+      </w:r>
+    </w:p>
+    <w:p>
+      <w:pPr>
+        <w:spacing w:after="116" w:line="259" w:lineRule="auto"/>
+        <w:ind w:left="146" w:right="0"/>
+        <w:jc w:val="left"/>
+        <w:rPr>
+          <w:b/>
+        </w:rPr>
+      </w:pPr>
+      <w:r>
+        <w:rPr>
+          <w:b/>
+        </w:rPr>
+        <w:lastRenderedPageBreak/>
+        <w:fldChar w:fldCharType="begin"/>
+      </w:r>
+      <w:r>
+        <w:rPr>
+          <w:b/>
+        </w:rPr>
+        <w:instrText xml:space="preserve"> MERGEFIELD  Clausula3  \* MERGEFORMAT </w:instrText>
+      </w:r>
+      <w:r>
+        <w:rPr>
+          <w:b/>
+        </w:rPr>
+        <w:fldChar w:fldCharType="separate"/>
+      </w:r>
+      <w:r>
+        <w:rPr>
+          <w:b/>
+          <w:noProof/>
+        </w:rPr>
+        <w:t>«Clausula3»</w:t>
+      </w:r>
+      <w:r>
+        <w:rPr>
+          <w:b/>
+        </w:rPr>
+        <w:fldChar w:fldCharType="end"/>
+      </w:r>
+    </w:p>
+    <w:p>
+      <w:pPr>
+        <w:spacing w:after="116" w:line="259" w:lineRule="auto"/>
+        <w:ind w:left="146" w:right="0"/>
+        <w:jc w:val="left"/>
+        <w:rPr>
+          <w:b/>
+        </w:rPr>
+      </w:pPr>
+      <w:r>
+        <w:rPr>
+          <w:b/>
+        </w:rPr>
+        <w:fldChar w:fldCharType="begin"/>
+      </w:r>
+      <w:r>
+        <w:rPr>
+          <w:b/>
+        </w:rPr>
+        <w:instrText xml:space="preserve"> MERGEFIELD  ClausulaTitulo4  \* MERGEFORMAT </w:instrText>
+      </w:r>
+      <w:r>
+        <w:rPr>
+          <w:b/>
+        </w:rPr>
+        <w:fldChar w:fldCharType="separate"/>
+      </w:r>
+      <w:r>
+        <w:rPr>
+          <w:b/>
+          <w:noProof/>
+        </w:rPr>
+        <w:t>«ClausulaTitulo4»</w:t>
+      </w:r>
+      <w:r>
+        <w:rPr>
+          <w:b/>
+        </w:rPr>
+        <w:fldChar w:fldCharType="end"/>
+      </w:r>
+    </w:p>
+    <w:p>
+      <w:pPr>
+        <w:spacing w:after="116" w:line="259" w:lineRule="auto"/>
+        <w:ind w:left="146" w:right="0"/>
+        <w:jc w:val="left"/>
+        <w:rPr>
+          <w:b/>
+        </w:rPr>
+      </w:pPr>
+      <w:r>
+        <w:rPr>
+          <w:b/>
+        </w:rPr>
+        <w:fldChar w:fldCharType="begin"/>
+      </w:r>
+      <w:r>
+        <w:rPr>
+          <w:b/>
+        </w:rPr>
+        <w:instrText xml:space="preserve"> MERGEFIELD  Clausula4  \* MERGEFORMAT </w:instrText>
+      </w:r>
+      <w:r>
+        <w:rPr>
+          <w:b/>
+        </w:rPr>
+        <w:fldChar w:fldCharType="separate"/>
+      </w:r>
+      <w:r>
+        <w:rPr>
+          <w:b/>
+          <w:noProof/>
+        </w:rPr>
+        <w:t>«Clausula4»</w:t>
+      </w:r>
+      <w:r>
+        <w:rPr>
+          <w:b/>
+        </w:rPr>
+        <w:fldChar w:fldCharType="end"/>
+      </w:r>
+    </w:p>
+    <w:p>
+      <w:pPr>
+        <w:spacing w:after="116" w:line="259" w:lineRule="auto"/>
+        <w:ind w:left="146" w:right="0"/>
+        <w:jc w:val="left"/>
+        <w:rPr>
+          <w:b/>
+        </w:rPr>
+      </w:pPr>
+    </w:p>
+    <w:p>
+      <w:pPr>
+        <w:spacing w:after="116" w:line="259" w:lineRule="auto"/>
+        <w:ind w:left="146" w:right="0"/>
+        <w:jc w:val="left"/>
+        <w:rPr>
+          <w:b/>
+        </w:rPr>
+      </w:pPr>
+    </w:p>
+    <w:p>
+      <w:pPr>
+        <w:spacing w:after="116" w:line="259" w:lineRule="auto"/>
+        <w:ind w:left="146" w:right="0"/>
+        <w:jc w:val="left"/>
+        <w:rPr>
+          <w:b/>
+        </w:rPr>
+      </w:pPr>
+    </w:p>
+    <w:p>
+      <w:pPr>
+        <w:spacing w:after="116" w:line="259" w:lineRule="auto"/>
+        <w:ind w:left="146" w:right="0"/>
+        <w:jc w:val="left"/>
+        <w:rPr>
+          <w:b/>
+        </w:rPr>
+      </w:pPr>
+    </w:p>
+    <w:p>
+      <w:pPr>
+        <w:spacing w:after="116" w:line="259" w:lineRule="auto"/>
+        <w:ind w:left="146" w:right="0"/>
+        <w:jc w:val="left"/>
       </w:pPr>
       <w:r>
         <w:rPr>
@@ -803,7 +1204,15 @@
         <w:ind w:left="146" w:right="0"/>
       </w:pPr>
       <w:r>
-        <w:t xml:space="preserve">ALMACAFE por su parte manifiesta: Que en este acto formaliza la solicitud que le ha hecho el DEPOSITANTE y que como documento vinculante forma parte de este contrato, denominado Anexo No. Uno(1) “Solicitud de Depósito de Mercadería”, referente a depositar Café Pergamino y Café oro  </w:t>
+        <w:t xml:space="preserve">ALMACAFE por su parte manifiesta: Que en este acto formaliza la solicitud que le ha hecho el DEPOSITANTE y que como documento vinculante forma parte de este contrato, denominado Anexo No. </w:t>
+      </w:r>
+      <w:proofErr w:type="gramStart"/>
+      <w:r>
+        <w:t>Uno(</w:t>
+      </w:r>
+      <w:proofErr w:type="gramEnd"/>
+      <w:r>
+        <w:t xml:space="preserve">1) “Solicitud de Depósito de Mercadería”, referente a depositar Café Pergamino y Café oro  </w:t>
       </w:r>
       <w:r>
         <w:rPr>
@@ -821,11 +1230,7 @@
         <w:t xml:space="preserve">MERCADERÍA”, </w:t>
       </w:r>
       <w:r>
-        <w:t xml:space="preserve">en el Almacén General de Depósito propiedad de ALMACAFE, </w:t>
-      </w:r>
-      <w:r>
-        <w:lastRenderedPageBreak/>
-        <w:t xml:space="preserve">ubicado en Boulevard del Sur, Zona del Cacao, costado Este del Campo Agás, (San Pedro Sula), en los lugares detallados en la siguiente Cláusula. </w:t>
+        <w:t xml:space="preserve">en el Almacén General de Depósito propiedad de ALMACAFE, ubicado en Boulevard del Sur, Zona del Cacao, costado Este del Campo Agás, (San Pedro Sula), en los lugares detallados en la siguiente Cláusula. </w:t>
       </w:r>
     </w:p>
     <w:p>
@@ -862,7 +1267,7 @@
         <w:ind w:left="146" w:right="0"/>
       </w:pPr>
       <w:r>
-        <w:t xml:space="preserve">El almacenaje del café pergamino, se hará cumpliendo los siguientes términos y condiciones: </w:t>
+        <w:t>El almacenaje del café pergamino, se hará cumpliendo los siguientes términos y condiciones:</w:t>
       </w:r>
     </w:p>
     <w:p>
@@ -964,7 +1369,22 @@
           <w:b/>
           <w:u w:val="single" w:color="000000"/>
         </w:rPr>
-        <w:t xml:space="preserve">Tipo de Empaque del café pergamino: </w:t>
+        <w:lastRenderedPageBreak/>
+        <w:t xml:space="preserve">Tipo de Empaque del café </w:t>
+      </w:r>
+      <w:r>
+        <w:rPr>
+          <w:b/>
+          <w:u w:color="000000"/>
+        </w:rPr>
+        <w:t>pergamino</w:t>
+      </w:r>
+      <w:r>
+        <w:rPr>
+          <w:b/>
+          <w:u w:val="single" w:color="000000"/>
+        </w:rPr>
+        <w:t xml:space="preserve">: </w:t>
       </w:r>
       <w:r>
         <w:t xml:space="preserve">El tipo de empaque que presenta el café pergamino u oro es en saco de polietileno o saco yute, el cual está en buen estado, a juicio de la ALMACENADORA. </w:t>
@@ -1017,11 +1437,7 @@
         <w:ind w:right="0" w:hanging="360"/>
       </w:pPr>
       <w:r>
-        <w:t xml:space="preserve">El café recibido en una misma jornada diaria, ALMACAFE emitirá los recibos de mercadería, para luego emitir el Título Representativo de Mercadería que corresponde al total del café recibido en ese día. Todos los documentos que soportan la titularidad y origen del café, se sumarán en uno solo cuando se </w:t>
-      </w:r>
-      <w:r>
-        <w:lastRenderedPageBreak/>
-        <w:t xml:space="preserve">complete el total del café recibido durante la misma jornada diaria sobre la cual se haya solicitado el depósito.  </w:t>
+        <w:t xml:space="preserve">El café recibido en una misma jornada diaria, ALMACAFE emitirá los recibos de mercadería, para luego emitir el Título Representativo de Mercadería que corresponde al total del café recibido en ese día. Todos los documentos que soportan la titularidad y origen del café, se sumarán en uno solo cuando se complete el total del café recibido durante la misma jornada diaria sobre la cual se haya solicitado el depósito.  </w:t>
       </w:r>
     </w:p>
     <w:p>
@@ -1132,6 +1548,7 @@
         <w:ind w:right="0" w:hanging="360"/>
       </w:pPr>
       <w:r>
+        <w:lastRenderedPageBreak/>
         <w:t xml:space="preserve">Apertura de Titulo Representativo de Mercadería: Se cobrarán 15 días cuando el Titulo Representativo de Mercadería sea emitido del 16 al 30 de cada mes, y 30 días cuando el mismos sea emitido del 01 al 15 del mes.   </w:t>
       </w:r>
     </w:p>
@@ -1232,7 +1649,6 @@
         <w:ind w:right="0" w:hanging="360"/>
       </w:pPr>
       <w:r>
-        <w:lastRenderedPageBreak/>
         <w:t xml:space="preserve">El cobro de la comisión sobre almacenaje se calculará con base a meses comerciales de 30 días, sobre los saldos mensuales de los títulos representativos emitidos, manejados y cancelados durante el mes, con una única fecha de corte el 30 de cada mes. </w:t>
       </w:r>
     </w:p>
@@ -1358,6 +1774,7 @@
           <w:b/>
           <w:i/>
         </w:rPr>
+        <w:lastRenderedPageBreak/>
         <w:t>SEGUROS:</w:t>
       </w:r>
       <w:r>
@@ -1463,7 +1880,6 @@
         <w:rPr>
           <w:b/>
         </w:rPr>
-        <w:lastRenderedPageBreak/>
         <w:t xml:space="preserve">Banda Transportadora: </w:t>
       </w:r>
       <w:r>
@@ -1630,6 +2046,7 @@
         <w:rPr>
           <w:b/>
         </w:rPr>
+        <w:lastRenderedPageBreak/>
         <w:t>Transporte: L.150.00</w:t>
       </w:r>
       <w:r>
@@ -1768,11 +2185,7 @@
       </w:r>
       <w:proofErr w:type="spellEnd"/>
       <w:r>
-        <w:t xml:space="preserve"> lo solicite, en ambos casos el pago de esta factura debe efectuarse 30 días después de la emisión de dicha factura, los pagos deben realizarse preferiblemente por transferencia electrónica o depósito a </w:t>
-      </w:r>
-      <w:r>
-        <w:lastRenderedPageBreak/>
-        <w:t xml:space="preserve">cualquiera de las siguientes cuentas bancarias a nombre de ALMACAFE, S.A.: </w:t>
+        <w:t xml:space="preserve"> lo solicite, en ambos casos el pago de esta factura debe efectuarse 30 días después de la emisión de dicha factura, los pagos deben realizarse preferiblemente por transferencia electrónica o depósito a cualquiera de las siguientes cuentas bancarias a nombre de ALMACAFE, S.A.: </w:t>
       </w:r>
     </w:p>
     <w:p>
@@ -1897,6 +2310,7 @@
         <w:rPr>
           <w:b/>
         </w:rPr>
+        <w:lastRenderedPageBreak/>
         <w:t>QUINTA: TÍTULOS REPRESENTATIVOS DE MERCADERÍA</w:t>
       </w:r>
       <w:r>
@@ -1964,7 +2378,6 @@
         <w:ind w:left="146" w:right="0"/>
       </w:pPr>
       <w:r>
-        <w:lastRenderedPageBreak/>
         <w:t xml:space="preserve">Los Títulos Representativos de Mercadería podrán ser endosados libremente; endosos que deben ser notificados y presentados a ALMACAFE por el Endosatario, para su registro, siendo entendido que ALMACAFE solo reconocerá como tenedor legítimo de dicho Título a quien aparezca anotado como tal en el respectivo registro. </w:t>
       </w:r>
     </w:p>
@@ -2021,6 +2434,7 @@
         <w:rPr>
           <w:b/>
         </w:rPr>
+        <w:lastRenderedPageBreak/>
         <w:t>SEXTA: “SISTEMA DE GESTIÓN DE RIESGOS DE LAVADO DE ACTIVOS Y FINANCIACIÓN DEL TERORRISMO - SARLAFT:</w:t>
       </w:r>
       <w:r>
@@ -2038,11 +2452,7 @@
         <w:t xml:space="preserve">LAS PARTES </w:t>
       </w:r>
       <w:r>
-        <w:t xml:space="preserve">declaran que: (a) el origen de los bienes o mercancías objeto de administración y custodia no provienen de actividades ilícitas, y no admiten ni admitirán que terceros efectúen depósitos a sus cuentas o hagan transacciones a su nombre provenientes de actividades ilícitas, ni efectuarán transacciones destinadas a tales actividades a favor de terceros relacionados con las mismas; (b) ningún miembro de la empresa que representan se encuentre vinculado por parte de las autoridades competentes a cualquier tipo de investigación en cualquier país del mundo por delitos de narcotráfico, terrorismo, secuestro, lavado de activos, financiación del terrorismo y administración de recursos relacionados con actividades terroristas u otros delitos relacionados con el lavado de activos y financiación del terrorismo, así como soborno nacional y/o transnacional; (c) ningún miembro de la empresa que representan está condenado por parte de las </w:t>
-      </w:r>
-      <w:r>
-        <w:lastRenderedPageBreak/>
-        <w:t xml:space="preserve">autoridades competentes en cualquier tipo de proceso judicial relacionado con la comisión de los anteriores delitos; (d) ningún miembro de la empresa que representan se encuentra vinculado a cualquier tipo de lista restrictiva nacional o internacional para el control de lavado de activos y financiación del terrorismo así como soborno nacional y/o transnacional, tales como la lista de la Oficina de Control de Activos Extranjeros - OFAC emitida por el Departamento del Tesoro de los Estados Unidos de Norte América, la lista de la Organización de las Naciones </w:t>
+        <w:t xml:space="preserve">declaran que: (a) el origen de los bienes o mercancías objeto de administración y custodia no provienen de actividades ilícitas, y no admiten ni admitirán que terceros efectúen depósitos a sus cuentas o hagan transacciones a su nombre provenientes de actividades ilícitas, ni efectuarán transacciones destinadas a tales actividades a favor de terceros relacionados con las mismas; (b) ningún miembro de la empresa que representan se encuentre vinculado por parte de las autoridades competentes a cualquier tipo de investigación en cualquier país del mundo por delitos de narcotráfico, terrorismo, secuestro, lavado de activos, financiación del terrorismo y administración de recursos relacionados con actividades terroristas u otros delitos relacionados con el lavado de activos y financiación del terrorismo, así como soborno nacional y/o transnacional; (c) ningún miembro de la empresa que representan está condenado por parte de las autoridades competentes en cualquier tipo de proceso judicial relacionado con la comisión de los anteriores delitos; (d) ningún miembro de la empresa que representan se encuentra vinculado a cualquier tipo de lista restrictiva nacional o internacional para el control de lavado de activos y financiación del terrorismo así como soborno nacional y/o transnacional, tales como la lista de la Oficina de Control de Activos Extranjeros - OFAC emitida por el Departamento del Tesoro de los Estados Unidos de Norte América, la lista de la Organización de las Naciones </w:t>
       </w:r>
     </w:p>
     <w:p>
@@ -2076,6 +2486,7 @@
         <w:rPr>
           <w:b/>
         </w:rPr>
+        <w:lastRenderedPageBreak/>
         <w:t xml:space="preserve">SÉPTIMA: CONTRATACIÓN DE SEGUROS. </w:t>
       </w:r>
     </w:p>
@@ -2118,7 +2529,6 @@
         <w:ind w:left="579" w:right="0" w:hanging="286"/>
       </w:pPr>
       <w:r>
-        <w:lastRenderedPageBreak/>
         <w:t xml:space="preserve">En este caso, ALMACAFE cobrará </w:t>
       </w:r>
       <w:proofErr w:type="spellStart"/>
@@ -2175,7 +2585,11 @@
         <w:t xml:space="preserve">ALMACAFE, </w:t>
       </w:r>
       <w:r>
-        <w:t xml:space="preserve">dentro de las veinticuatro (24) horas siguientes a la suscripción de este contrato, con el endoso correspondiente.- Si pasado el plazo aquí establecido el Depositante no entrega copia de la póliza con el endoso indicado, ALMACAFE podrá dar por terminado anticipadamente este contrato, sin responsabilidad para la ALMACENADORA, debiendo cancelar EL DEPOSITANTE a ALMACAFE los valores que le adeude por estos conceptos. </w:t>
+        <w:t xml:space="preserve">dentro de las veinticuatro (24) horas siguientes a la suscripción de este contrato, con el endoso correspondiente.- Si pasado el plazo aquí establecido el Depositante no entrega copia de la póliza con el endoso indicado, ALMACAFE podrá dar por terminado anticipadamente este contrato, </w:t>
+      </w:r>
+      <w:r>
+        <w:lastRenderedPageBreak/>
+        <w:t xml:space="preserve">sin responsabilidad para la ALMACENADORA, debiendo cancelar EL DEPOSITANTE a ALMACAFE los valores que le adeude por estos conceptos. </w:t>
       </w:r>
     </w:p>
     <w:p>
@@ -2238,7 +2652,6 @@
         <w:rPr>
           <w:u w:val="none"/>
         </w:rPr>
-        <w:lastRenderedPageBreak/>
         <w:t xml:space="preserve">1) </w:t>
       </w:r>
       <w:r>
@@ -2338,7 +2751,11 @@
         <w:t>Publicaciones:</w:t>
       </w:r>
       <w:r>
-        <w:t xml:space="preserve"> Para dicho efecto se publicará un aviso por dos (2) veces en un Diario de mayor circulación nacional, del domicilio de ALMACAFE, además de fijarse avisos por lo menos durante dos (2) días, por carteles visibles en las bodegas de ALMACAFE, en donde se encuentre el café pergamino u oro depositado y en las oficinas de ALMACAFE, si fueren distintas al lugar donde se encuentra depositado dicho café.  </w:t>
+        <w:t xml:space="preserve"> Para dicho efecto se publicará un aviso por dos (2) veces en un Diario de mayor circulación nacional, del domicilio de ALMACAFE, además de fijarse avisos por lo menos durante dos (2) días, por carteles visibles en las bodegas de ALMACAFE, en donde se encuentre el café </w:t>
+      </w:r>
+      <w:r>
+        <w:lastRenderedPageBreak/>
+        <w:t xml:space="preserve">pergamino u oro depositado y en las oficinas de ALMACAFE, si fueren distintas al lugar donde se encuentra depositado dicho café.  </w:t>
       </w:r>
     </w:p>
     <w:p>
@@ -2398,7 +2815,6 @@
           <w:b/>
           <w:u w:val="single" w:color="000000"/>
         </w:rPr>
-        <w:lastRenderedPageBreak/>
         <w:t xml:space="preserve">Venta Directa: </w:t>
       </w:r>
       <w:r>
@@ -2470,7 +2886,11 @@
         <w:ind w:left="146" w:right="0"/>
       </w:pPr>
       <w:r>
-        <w:t xml:space="preserve">Para retirar total o parcialmente el café depositado, si el estado del mismo lo permite, EL DEPOSITANTE o Tenedor Legítimo del Título Representativo de Mercadería, deberá suscribir y firmar la correspondiente orden de retiro que le será proporcionada por ALMACAFE y en caso de no poder hacerlo personalmente, deberá autorizar mediante Carta Poder Autenticada a una persona que lo haga en su nombre, identificada a satisfacción de ALMACAFE. Los retiros deberán anotarse en el Título Representativo de Mercadería, mismo que deberá presentarse en el acto para tal efecto.  </w:t>
+        <w:t xml:space="preserve">Para retirar total o parcialmente el café depositado, si el estado del mismo lo permite, EL DEPOSITANTE o Tenedor Legítimo del Título Representativo de Mercadería, </w:t>
+      </w:r>
+      <w:r>
+        <w:lastRenderedPageBreak/>
+        <w:t xml:space="preserve">deberá suscribir y firmar la correspondiente orden de retiro que le será proporcionada por ALMACAFE y en caso de no poder hacerlo personalmente, deberá autorizar mediante Carta Poder Autenticada a una persona que lo haga en su nombre, identificada a satisfacción de ALMACAFE. Los retiros deberán anotarse en el Título Representativo de Mercadería, mismo que deberá presentarse en el acto para tal efecto.  </w:t>
       </w:r>
     </w:p>
     <w:p>
@@ -2503,7 +2923,6 @@
         <w:rPr>
           <w:b/>
         </w:rPr>
-        <w:lastRenderedPageBreak/>
         <w:t xml:space="preserve">DÉCIMA: NO RESPONSABILIDAD EN CASO DE DAÑO A LA MERCADERÍA. ALMACAFE. </w:t>
       </w:r>
       <w:r>
@@ -2541,7 +2960,11 @@
         <w:ind w:left="146" w:right="0"/>
       </w:pPr>
       <w:r>
-        <w:t xml:space="preserve">Si una Autoridad competente, decreta sobre el café depositado las medidas de embargo, secuestro, aseguramiento u otras similares establecidas en las leyes del país, ALMACAFE queda liberada de toda responsabilidad frente al Depositante o al Tenedor Legítimo del Título Representativo de Mercadería, quienes no podrán retirar el café del almacén, hasta tanto no se cancele legalmente la medida decretada.- En todo caso, la responsabilidad queda limitada, también, cuando se incumpla lo establecido en el Artículo 457 del Código de Comercio y 1956 del Código Civil.- EL DEPOSITANTE indemnizará a ALMACAFE de todo daño económico, legal o reputacional que pueda sufrir como consecuencia de cualquier medida decretada, según lo aquí indicado.  </w:t>
+        <w:t xml:space="preserve">Si una Autoridad competente, decreta sobre el café depositado las medidas de embargo, secuestro, aseguramiento u otras similares establecidas en las leyes del país, ALMACAFE queda liberada de toda responsabilidad frente al Depositante o al Tenedor Legítimo del Título Representativo de Mercadería, quienes no podrán </w:t>
+      </w:r>
+      <w:r>
+        <w:lastRenderedPageBreak/>
+        <w:t xml:space="preserve">retirar el café del almacén, hasta tanto no se cancele legalmente la medida decretada.- En todo caso, la responsabilidad queda limitada, también, cuando se incumpla lo establecido en el Artículo 457 del Código de Comercio y 1956 del Código Civil.- EL DEPOSITANTE indemnizará a ALMACAFE de todo daño económico, legal o reputacional que pueda sufrir como consecuencia de cualquier medida decretada, según lo aquí indicado.  </w:t>
       </w:r>
     </w:p>
     <w:p>
@@ -2576,7 +2999,6 @@
         <w:ind w:left="146" w:right="0"/>
       </w:pPr>
       <w:r>
-        <w:lastRenderedPageBreak/>
         <w:t xml:space="preserve">Para la reposición de Títulos Representativos de Mercaderías, en caso de deterioro o de su pérdida, el Tenedor Legítimo deberá proceder a realizar el trámite establecido por el Código de Comercio para la Cancelación y Reposición de Títulos Valores.  </w:t>
       </w:r>
     </w:p>
@@ -2679,6 +3101,7 @@
         <w:jc w:val="left"/>
       </w:pPr>
       <w:r>
+        <w:lastRenderedPageBreak/>
         <w:t xml:space="preserve">ALMACAFE Boulevard del Sur, zona de Cacao, costado Este del Campo Agás, San Pedro Sula, Cortés, Teléfono: 2556-7675   2556-7451 correos electrónicos </w:t>
       </w:r>
       <w:r>
@@ -2815,11 +3238,7 @@
         <w:ind w:left="146" w:right="0"/>
       </w:pPr>
       <w:r>
-        <w:t xml:space="preserve">Cualquier cambio de dirección deberá notificarse fehacientemente a la otra parte, con una anticipación no menor a treinta (30) días, y hasta entonces se considerará </w:t>
-      </w:r>
-      <w:r>
-        <w:lastRenderedPageBreak/>
-        <w:t xml:space="preserve">efectiva. La no notificación, se tomarán como buenas y correctas las direcciones que han quedado relacionadas. </w:t>
+        <w:t xml:space="preserve">Cualquier cambio de dirección deberá notificarse fehacientemente a la otra parte, con una anticipación no menor a treinta (30) días, y hasta entonces se considerará efectiva. La no notificación, se tomarán como buenas y correctas las direcciones que han quedado relacionadas. </w:t>
       </w:r>
     </w:p>
     <w:p>
@@ -2898,6 +3317,7 @@
         <w:rPr>
           <w:b/>
         </w:rPr>
+        <w:lastRenderedPageBreak/>
         <w:t xml:space="preserve">DECIMO SEXTA: LEGISLACIÓN APLICABLE. </w:t>
       </w:r>
     </w:p>
@@ -2948,7 +3368,6 @@
         <w:ind w:left="146" w:right="0"/>
       </w:pPr>
       <w:r>
-        <w:lastRenderedPageBreak/>
         <w:t>Los Anexos que se agreguen al presente contrato, a efecto de formar parte íntegra del mismo, deberán en todo caso contar con la aprobación por escrito de LAS PARTES, y contener las firmas de los representantes legales acreditados en el presente contrato. Una vez aprobados los anexos en la forma antes expresada, formarán parte íntegra del presente documento.</w:t>
       </w:r>
       <w:r>
@@ -3068,6 +3487,7 @@
         </w:rPr>
         <w:t xml:space="preserve">Por: </w:t>
       </w:r>
+      <w:proofErr w:type="gramStart"/>
       <w:r>
         <w:rPr>
           <w:b/>
@@ -3080,6 +3500,12 @@
           <w:b/>
         </w:rPr>
         <w:tab/>
+      </w:r>
+      <w:proofErr w:type="gramEnd"/>
+      <w:r>
+        <w:rPr>
+          <w:b/>
+        </w:rPr>
         <w:t xml:space="preserve"> </w:t>
       </w:r>
       <w:r>
@@ -3097,6 +3523,7 @@
         <w:jc w:val="left"/>
       </w:pPr>
       <w:r>
+        <w:lastRenderedPageBreak/>
         <w:t xml:space="preserve"> </w:t>
       </w:r>
     </w:p>
@@ -8324,7 +8751,639 @@
       <w:u w:val="single" w:color="000000"/>
     </w:rPr>
   </w:style>
+  <w:style w:type="character" w:styleId="Textodelmarcadordeposicin">
+    <w:name w:val="Placeholder Text"/>
+    <w:basedOn w:val="Fuentedeprrafopredeter"/>
+    <w:uiPriority w:val="99"/>
+    <w:semiHidden/>
+    <w:rsid w:val="00DD5731"/>
+    <w:rPr>
+      <w:color w:val="808080"/>
+    </w:rPr>
+  </w:style>
+  <w:style w:type="paragraph" w:styleId="Prrafodelista">
+    <w:name w:val="List Paragraph"/>
+    <w:basedOn w:val="Normal"/>
+    <w:uiPriority w:val="34"/>
+    <w:qFormat/>
+    <w:rsid w:val="00CF3B62"/>
+    <w:pPr>
+      <w:ind w:left="720"/>
+      <w:contextualSpacing/>
+    </w:pPr>
+  </w:style>
+  <w:style w:type="paragraph" w:styleId="Textosinformato">
+    <w:name w:val="Plain Text"/>
+    <w:basedOn w:val="Normal"/>
+    <w:link w:val="TextosinformatoCar"/>
+    <w:uiPriority w:val="99"/>
+    <w:unhideWhenUsed/>
+    <w:rsid w:val="002462B1"/>
+    <w:pPr>
+      <w:spacing w:after="0" w:line="240" w:lineRule="auto"/>
+      <w:ind w:left="0" w:right="0" w:firstLine="0"/>
+      <w:jc w:val="left"/>
+    </w:pPr>
+    <w:rPr>
+      <w:rFonts w:ascii="Consolas" w:eastAsiaTheme="minorHAnsi" w:hAnsi="Consolas" w:cstheme="minorBidi"/>
+      <w:color w:val="auto"/>
+      <w:sz w:val="21"/>
+      <w:szCs w:val="21"/>
+      <w:lang w:eastAsia="en-US"/>
+    </w:rPr>
+  </w:style>
+  <w:style w:type="character" w:customStyle="1" w:styleId="TextosinformatoCar">
+    <w:name w:val="Texto sin formato Car"/>
+    <w:basedOn w:val="Fuentedeprrafopredeter"/>
+    <w:link w:val="Textosinformato"/>
+    <w:uiPriority w:val="99"/>
+    <w:rsid w:val="002462B1"/>
+    <w:rPr>
+      <w:rFonts w:ascii="Consolas" w:eastAsiaTheme="minorHAnsi" w:hAnsi="Consolas"/>
+      <w:sz w:val="21"/>
+      <w:szCs w:val="21"/>
+      <w:lang w:eastAsia="en-US"/>
+    </w:rPr>
+  </w:style>
 </w:styles>
+</file>
+
+<file path=word/glossary/document.xml><?xml version="1.0" encoding="utf-8"?>
+<w:glossaryDocument xmlns:wpc="http://schemas.microsoft.com/office/word/2010/wordprocessingCanvas" xmlns:cx="http://schemas.microsoft.com/office/drawing/2014/chartex" xmlns:cx1="http://schemas.microsoft.com/office/drawing/2015/9/8/chartex" xmlns:cx2="http://schemas.microsoft.com/office/drawing/2015/10/21/chartex" xmlns:cx3="http://schemas.microsoft.com/office/drawing/2016/5/9/chartex" xmlns:cx4="http://schemas.microsoft.com/office/drawing/2016/5/10/chartex" xmlns:cx5="http://schemas.microsoft.com/office/drawing/2016/5/11/chartex" xmlns:cx6="http://schemas.microsoft.com/office/drawing/2016/5/12/chartex" xmlns:cx7="http://schemas.microsoft.com/office/drawing/2016/5/13/chartex" xmlns:cx8="http://schemas.microsoft.com/office/drawing/2016/5/14/chartex" xmlns:mc="http://schemas.openxmlformats.org/markup-compatibility/2006" xmlns:aink="http://schemas.microsoft.com/office/drawing/2016/ink" xmlns:am3d="http://schemas.microsoft.com/office/drawing/2017/model3d" xmlns:o="urn:schemas-microsoft-com:office:office" xmlns:r="http://schemas.openxmlformats.org/officeDocument/2006/relationships" xmlns:m="http://schemas.openxmlformats.org/officeDocument/2006/math" xmlns:v="urn:schemas-microsoft-com:vml" xmlns:wp14="http://schemas.microsoft.com/office/word/2010/wordprocessingDrawing" xmlns:wp="http://schemas.openxmlformats.org/drawingml/2006/wordprocessingDrawing" xmlns:w10="urn:schemas-microsoft-com:office:word" xmlns:w="http://schemas.openxmlformats.org/wordprocessingml/2006/main" xmlns:w14="http://schemas.microsoft.com/office/word/2010/wordml" xmlns:w15="http://schemas.microsoft.com/office/word/2012/wordml" xmlns:w16cex="http://schemas.microsoft.com/office/word/2018/wordml/cex" xmlns:w16cid="http://schemas.microsoft.com/office/word/2016/wordml/cid" xmlns:w16="http://schemas.microsoft.com/office/word/2018/wordml" xmlns:w16sdtdh="http://schemas.microsoft.com/office/word/2020/wordml/sdtdatahash" xmlns:w16se="http://schemas.microsoft.com/office/word/2015/wordml/symex" xmlns:wpg="http://schemas.microsoft.com/office/word/2010/wordprocessingGroup" xmlns:wpi="http://schemas.microsoft.com/office/word/2010/wordprocessingInk" xmlns:wne="http://schemas.microsoft.com/office/word/2006/wordml" xmlns:wps="http://schemas.microsoft.com/office/word/2010/wordprocessingShape" mc:Ignorable="w14 w15 w16se w16cid w16 w16cex w16sdtdh wp14">
+  <w:docParts>
+    <w:docPart>
+      <w:docPartPr>
+        <w:name w:val="EB83C5ACDEA34C12A5C28938F059359A"/>
+        <w:category>
+          <w:name w:val="General"/>
+          <w:gallery w:val="placeholder"/>
+        </w:category>
+        <w:types>
+          <w:type w:val="bbPlcHdr"/>
+        </w:types>
+        <w:behaviors>
+          <w:behavior w:val="content"/>
+        </w:behaviors>
+        <w:guid w:val="{35323917-BBCC-4715-ACEB-562B5C1DB13F}"/>
+      </w:docPartPr>
+      <w:docPartBody>
+        <w:p>
+          <w:pPr>
+            <w:pStyle w:val="EB83C5ACDEA34C12A5C28938F059359A"/>
+          </w:pPr>
+          <w:r>
+            <w:rPr>
+              <w:rStyle w:val="Textodelmarcadordeposicin"/>
+            </w:rPr>
+            <w:t>Haga clic o pulse aquí para escribir texto.</w:t>
+          </w:r>
+        </w:p>
+      </w:docPartBody>
+    </w:docPart>
+  </w:docParts>
+</w:glossaryDocument>
+</file>
+
+<file path=word/glossary/fontTable.xml><?xml version="1.0" encoding="utf-8"?>
+<w:fonts xmlns:mc="http://schemas.openxmlformats.org/markup-compatibility/2006" xmlns:r="http://schemas.openxmlformats.org/officeDocument/2006/relationships" xmlns:w="http://schemas.openxmlformats.org/wordprocessingml/2006/main" xmlns:w14="http://schemas.microsoft.com/office/word/2010/wordml" xmlns:w15="http://schemas.microsoft.com/office/word/2012/wordml" xmlns:w16cex="http://schemas.microsoft.com/office/word/2018/wordml/cex" xmlns:w16cid="http://schemas.microsoft.com/office/word/2016/wordml/cid" xmlns:w16="http://schemas.microsoft.com/office/word/2018/wordml" xmlns:w16sdtdh="http://schemas.microsoft.com/office/word/2020/wordml/sdtdatahash" xmlns:w16se="http://schemas.microsoft.com/office/word/2015/wordml/symex" mc:Ignorable="w14 w15 w16se w16cid w16 w16cex w16sdtdh">
+  <w:font w:name="Arial">
+    <w:panose1 w:val="020B0604020202020204"/>
+    <w:charset w:val="00"/>
+    <w:family w:val="swiss"/>
+    <w:pitch w:val="variable"/>
+    <w:sig w:usb0="E0002AFF" w:usb1="C0007843" w:usb2="00000009" w:usb3="00000000" w:csb0="000001FF" w:csb1="00000000"/>
+  </w:font>
+  <w:font w:name="Segoe UI Symbol">
+    <w:panose1 w:val="020B0502040204020203"/>
+    <w:charset w:val="00"/>
+    <w:family w:val="swiss"/>
+    <w:pitch w:val="variable"/>
+    <w:sig w:usb0="800001E3" w:usb1="1200FFEF" w:usb2="00040000" w:usb3="00000000" w:csb0="00000001" w:csb1="00000000"/>
+  </w:font>
+  <w:font w:name="Calibri">
+    <w:panose1 w:val="020F0502020204030204"/>
+    <w:charset w:val="00"/>
+    <w:family w:val="swiss"/>
+    <w:pitch w:val="variable"/>
+    <w:sig w:usb0="E4002EFF" w:usb1="C000247B" w:usb2="00000009" w:usb3="00000000" w:csb0="000001FF" w:csb1="00000000"/>
+  </w:font>
+  <w:font w:name="Times New Roman">
+    <w:panose1 w:val="02020603050405020304"/>
+    <w:charset w:val="00"/>
+    <w:family w:val="roman"/>
+    <w:pitch w:val="variable"/>
+    <w:sig w:usb0="E0002EFF" w:usb1="C000785B" w:usb2="00000009" w:usb3="00000000" w:csb0="000001FF" w:csb1="00000000"/>
+  </w:font>
+  <w:font w:name="Consolas">
+    <w:panose1 w:val="020B0609020204030204"/>
+    <w:charset w:val="00"/>
+    <w:family w:val="modern"/>
+    <w:pitch w:val="fixed"/>
+    <w:sig w:usb0="E00006FF" w:usb1="0000FCFF" w:usb2="00000001" w:usb3="00000000" w:csb0="0000019F" w:csb1="00000000"/>
+  </w:font>
+  <w:font w:name="Calibri Light">
+    <w:panose1 w:val="020F0302020204030204"/>
+    <w:charset w:val="00"/>
+    <w:family w:val="swiss"/>
+    <w:pitch w:val="variable"/>
+    <w:sig w:usb0="E4002EFF" w:usb1="C000247B" w:usb2="00000009" w:usb3="00000000" w:csb0="000001FF" w:csb1="00000000"/>
+  </w:font>
+</w:fonts>
+</file>
+
+<file path=word/glossary/settings.xml><?xml version="1.0" encoding="utf-8"?>
+<w:settings xmlns:mc="http://schemas.openxmlformats.org/markup-compatibility/2006" xmlns:o="urn:schemas-microsoft-com:office:office" xmlns:r="http://schemas.openxmlformats.org/officeDocument/2006/relationships" xmlns:m="http://schemas.openxmlformats.org/officeDocument/2006/math" xmlns:v="urn:schemas-microsoft-com:vml" xmlns:w10="urn:schemas-microsoft-com:office:word" xmlns:w="http://schemas.openxmlformats.org/wordprocessingml/2006/main" xmlns:w14="http://schemas.microsoft.com/office/word/2010/wordml" xmlns:w15="http://schemas.microsoft.com/office/word/2012/wordml" xmlns:w16cex="http://schemas.microsoft.com/office/word/2018/wordml/cex" xmlns:w16cid="http://schemas.microsoft.com/office/word/2016/wordml/cid" xmlns:w16="http://schemas.microsoft.com/office/word/2018/wordml" xmlns:w16sdtdh="http://schemas.microsoft.com/office/word/2020/wordml/sdtdatahash" xmlns:w16se="http://schemas.microsoft.com/office/word/2015/wordml/symex" xmlns:sl="http://schemas.openxmlformats.org/schemaLibrary/2006/main" mc:Ignorable="w14 w15 w16se w16cid w16 w16cex w16sdtdh">
+  <w:view w:val="normal"/>
+  <w:defaultTabStop w:val="708"/>
+  <w:hyphenationZone w:val="425"/>
+  <w:characterSpacingControl w:val="doNotCompress"/>
+  <w:compat>
+    <w:useFELayout/>
+    <w:compatSetting w:name="compatibilityMode" w:uri="http://schemas.microsoft.com/office/word" w:val="15"/>
+    <w:compatSetting w:name="overrideTableStyleFontSizeAndJustification" w:uri="http://schemas.microsoft.com/office/word" w:val="1"/>
+    <w:compatSetting w:name="enableOpenTypeFeatures" w:uri="http://schemas.microsoft.com/office/word" w:val="1"/>
+    <w:compatSetting w:name="doNotFlipMirrorIndents" w:uri="http://schemas.microsoft.com/office/word" w:val="1"/>
+    <w:compatSetting w:name="differentiateMultirowTableHeaders" w:uri="http://schemas.microsoft.com/office/word" w:val="1"/>
+    <w:compatSetting w:name="useWord2013TrackBottomHyphenation" w:uri="http://schemas.microsoft.com/office/word" w:val="0"/>
+  </w:compat>
+  <w:rsids>
+    <w:rsidRoot w:val="00607240"/>
+    <w:rsid w:val="00374391"/>
+    <w:rsid w:val="004A5CD5"/>
+    <w:rsid w:val="00607240"/>
+    <w:rsid w:val="0077550F"/>
+    <w:rsid w:val="00883CD7"/>
+    <w:rsid w:val="00E0418B"/>
+  </w:rsids>
+  <m:mathPr>
+    <m:mathFont m:val="Cambria Math"/>
+    <m:brkBin m:val="before"/>
+    <m:brkBinSub m:val="--"/>
+    <m:smallFrac m:val="0"/>
+    <m:dispDef/>
+    <m:lMargin m:val="0"/>
+    <m:rMargin m:val="0"/>
+    <m:defJc m:val="centerGroup"/>
+    <m:wrapIndent m:val="1440"/>
+    <m:intLim m:val="subSup"/>
+    <m:naryLim m:val="undOvr"/>
+  </m:mathPr>
+  <w:themeFontLang w:val="es-ES"/>
+  <w:clrSchemeMapping w:bg1="light1" w:t1="dark1" w:bg2="light2" w:t2="dark2" w:accent1="accent1" w:accent2="accent2" w:accent3="accent3" w:accent4="accent4" w:accent5="accent5" w:accent6="accent6" w:hyperlink="hyperlink" w:followedHyperlink="followedHyperlink"/>
+  <w:decimalSymbol w:val="."/>
+  <w:listSeparator w:val=";"/>
+  <w15:chartTrackingRefBased/>
+</w:settings>
+</file>
+
+<file path=word/glossary/styles.xml><?xml version="1.0" encoding="utf-8"?>
+<w:styles xmlns:mc="http://schemas.openxmlformats.org/markup-compatibility/2006" xmlns:r="http://schemas.openxmlformats.org/officeDocument/2006/relationships" xmlns:w="http://schemas.openxmlformats.org/wordprocessingml/2006/main" xmlns:w14="http://schemas.microsoft.com/office/word/2010/wordml" xmlns:w15="http://schemas.microsoft.com/office/word/2012/wordml" xmlns:w16cex="http://schemas.microsoft.com/office/word/2018/wordml/cex" xmlns:w16cid="http://schemas.microsoft.com/office/word/2016/wordml/cid" xmlns:w16="http://schemas.microsoft.com/office/word/2018/wordml" xmlns:w16sdtdh="http://schemas.microsoft.com/office/word/2020/wordml/sdtdatahash" xmlns:w16se="http://schemas.microsoft.com/office/word/2015/wordml/symex" mc:Ignorable="w14 w15 w16se w16cid w16 w16cex w16sdtdh">
+  <w:docDefaults>
+    <w:rPrDefault>
+      <w:rPr>
+        <w:rFonts w:asciiTheme="minorHAnsi" w:eastAsiaTheme="minorEastAsia" w:hAnsiTheme="minorHAnsi" w:cstheme="minorBidi"/>
+        <w:sz w:val="22"/>
+        <w:szCs w:val="22"/>
+        <w:lang w:val="es-ES" w:eastAsia="es-ES" w:bidi="ar-SA"/>
+      </w:rPr>
+    </w:rPrDefault>
+    <w:pPrDefault>
+      <w:pPr>
+        <w:spacing w:after="160" w:line="259" w:lineRule="auto"/>
+      </w:pPr>
+    </w:pPrDefault>
+  </w:docDefaults>
+  <w:latentStyles w:defLockedState="0" w:defUIPriority="99" w:defSemiHidden="0" w:defUnhideWhenUsed="0" w:defQFormat="0" w:count="376">
+    <w:lsdException w:name="Normal" w:uiPriority="0" w:qFormat="1"/>
+    <w:lsdException w:name="heading 1" w:uiPriority="9" w:qFormat="1"/>
+    <w:lsdException w:name="heading 2" w:semiHidden="1" w:uiPriority="9" w:unhideWhenUsed="1" w:qFormat="1"/>
+    <w:lsdException w:name="heading 3" w:semiHidden="1" w:uiPriority="9" w:unhideWhenUsed="1" w:qFormat="1"/>
+    <w:lsdException w:name="heading 4" w:semiHidden="1" w:uiPriority="9" w:unhideWhenUsed="1" w:qFormat="1"/>
+    <w:lsdException w:name="heading 5" w:semiHidden="1" w:uiPriority="9" w:unhideWhenUsed="1" w:qFormat="1"/>
+    <w:lsdException w:name="heading 6" w:semiHidden="1" w:uiPriority="9" w:unhideWhenUsed="1" w:qFormat="1"/>
+    <w:lsdException w:name="heading 7" w:semiHidden="1" w:uiPriority="9" w:unhideWhenUsed="1" w:qFormat="1"/>
+    <w:lsdException w:name="heading 8" w:semiHidden="1" w:uiPriority="9" w:unhideWhenUsed="1" w:qFormat="1"/>
+    <w:lsdException w:name="heading 9" w:semiHidden="1" w:uiPriority="9" w:unhideWhenUsed="1" w:qFormat="1"/>
+    <w:lsdException w:name="index 1" w:semiHidden="1" w:unhideWhenUsed="1"/>
+    <w:lsdException w:name="index 2" w:semiHidden="1" w:unhideWhenUsed="1"/>
+    <w:lsdException w:name="index 3" w:semiHidden="1" w:unhideWhenUsed="1"/>
+    <w:lsdException w:name="index 4" w:semiHidden="1" w:unhideWhenUsed="1"/>
+    <w:lsdException w:name="index 5" w:semiHidden="1" w:unhideWhenUsed="1"/>
+    <w:lsdException w:name="index 6" w:semiHidden="1" w:unhideWhenUsed="1"/>
+    <w:lsdException w:name="index 7" w:semiHidden="1" w:unhideWhenUsed="1"/>
+    <w:lsdException w:name="index 8" w:semiHidden="1" w:unhideWhenUsed="1"/>
+    <w:lsdException w:name="index 9" w:semiHidden="1" w:unhideWhenUsed="1"/>
+    <w:lsdException w:name="toc 1" w:semiHidden="1" w:uiPriority="39" w:unhideWhenUsed="1"/>
+    <w:lsdException w:name="toc 2" w:semiHidden="1" w:uiPriority="39" w:unhideWhenUsed="1"/>
+    <w:lsdException w:name="toc 3" w:semiHidden="1" w:uiPriority="39" w:unhideWhenUsed="1"/>
+    <w:lsdException w:name="toc 4" w:semiHidden="1" w:uiPriority="39" w:unhideWhenUsed="1"/>
+    <w:lsdException w:name="toc 5" w:semiHidden="1" w:uiPriority="39" w:unhideWhenUsed="1"/>
+    <w:lsdException w:name="toc 6" w:semiHidden="1" w:uiPriority="39" w:unhideWhenUsed="1"/>
+    <w:lsdException w:name="toc 7" w:semiHidden="1" w:uiPriority="39" w:unhideWhenUsed="1"/>
+    <w:lsdException w:name="toc 8" w:semiHidden="1" w:uiPriority="39" w:unhideWhenUsed="1"/>
+    <w:lsdException w:name="toc 9" w:semiHidden="1" w:uiPriority="39" w:unhideWhenUsed="1"/>
+    <w:lsdException w:name="Normal Indent" w:semiHidden="1" w:unhideWhenUsed="1"/>
+    <w:lsdException w:name="footnote text" w:semiHidden="1" w:unhideWhenUsed="1"/>
+    <w:lsdException w:name="annotation text" w:semiHidden="1" w:unhideWhenUsed="1"/>
+    <w:lsdException w:name="header" w:semiHidden="1" w:unhideWhenUsed="1"/>
+    <w:lsdException w:name="footer" w:semiHidden="1" w:unhideWhenUsed="1"/>
+    <w:lsdException w:name="index heading" w:semiHidden="1" w:unhideWhenUsed="1"/>
+    <w:lsdException w:name="caption" w:semiHidden="1" w:uiPriority="35" w:unhideWhenUsed="1" w:qFormat="1"/>
+    <w:lsdException w:name="table of figures" w:semiHidden="1" w:unhideWhenUsed="1"/>
+    <w:lsdException w:name="envelope address" w:semiHidden="1" w:unhideWhenUsed="1"/>
+    <w:lsdException w:name="envelope return" w:semiHidden="1" w:unhideWhenUsed="1"/>
+    <w:lsdException w:name="footnote reference" w:semiHidden="1" w:unhideWhenUsed="1"/>
+    <w:lsdException w:name="annotation reference" w:semiHidden="1" w:unhideWhenUsed="1"/>
+    <w:lsdException w:name="line number" w:semiHidden="1" w:unhideWhenUsed="1"/>
+    <w:lsdException w:name="page number" w:semiHidden="1" w:unhideWhenUsed="1"/>
+    <w:lsdException w:name="endnote reference" w:semiHidden="1" w:unhideWhenUsed="1"/>
+    <w:lsdException w:name="endnote text" w:semiHidden="1" w:unhideWhenUsed="1"/>
+    <w:lsdException w:name="table of authorities" w:semiHidden="1" w:unhideWhenUsed="1"/>
+    <w:lsdException w:name="macro" w:semiHidden="1" w:unhideWhenUsed="1"/>
+    <w:lsdException w:name="toa heading" w:semiHidden="1" w:unhideWhenUsed="1"/>
+    <w:lsdException w:name="List" w:semiHidden="1" w:unhideWhenUsed="1"/>
+    <w:lsdException w:name="List Bullet" w:semiHidden="1" w:unhideWhenUsed="1"/>
+    <w:lsdException w:name="List Number" w:semiHidden="1" w:unhideWhenUsed="1"/>
+    <w:lsdException w:name="List 2" w:semiHidden="1" w:unhideWhenUsed="1"/>
+    <w:lsdException w:name="List 3" w:semiHidden="1" w:unhideWhenUsed="1"/>
+    <w:lsdException w:name="List 4" w:semiHidden="1" w:unhideWhenUsed="1"/>
+    <w:lsdException w:name="List 5" w:semiHidden="1" w:unhideWhenUsed="1"/>
+    <w:lsdException w:name="List Bullet 2" w:semiHidden="1" w:unhideWhenUsed="1"/>
+    <w:lsdException w:name="List Bullet 3" w:semiHidden="1" w:unhideWhenUsed="1"/>
+    <w:lsdException w:name="List Bullet 4" w:semiHidden="1" w:unhideWhenUsed="1"/>
+    <w:lsdException w:name="List Bullet 5" w:semiHidden="1" w:unhideWhenUsed="1"/>
+    <w:lsdException w:name="List Number 2" w:semiHidden="1" w:unhideWhenUsed="1"/>
+    <w:lsdException w:name="List Number 3" w:semiHidden="1" w:unhideWhenUsed="1"/>
+    <w:lsdException w:name="List Number 4" w:semiHidden="1" w:unhideWhenUsed="1"/>
+    <w:lsdException w:name="List Number 5" w:semiHidden="1" w:unhideWhenUsed="1"/>
+    <w:lsdException w:name="Title" w:uiPriority="10" w:qFormat="1"/>
+    <w:lsdException w:name="Closing" w:semiHidden="1" w:unhideWhenUsed="1"/>
+    <w:lsdException w:name="Signature" w:semiHidden="1" w:unhideWhenUsed="1"/>
+    <w:lsdException w:name="Default Paragraph Font" w:semiHidden="1" w:uiPriority="1" w:unhideWhenUsed="1"/>
+    <w:lsdException w:name="Body Text" w:semiHidden="1" w:unhideWhenUsed="1"/>
+    <w:lsdException w:name="Body Text Indent" w:semiHidden="1" w:unhideWhenUsed="1"/>
+    <w:lsdException w:name="List Continue" w:semiHidden="1" w:unhideWhenUsed="1"/>
+    <w:lsdException w:name="List Continue 2" w:semiHidden="1" w:unhideWhenUsed="1"/>
+    <w:lsdException w:name="List Continue 3" w:semiHidden="1" w:unhideWhenUsed="1"/>
+    <w:lsdException w:name="List Continue 4" w:semiHidden="1" w:unhideWhenUsed="1"/>
+    <w:lsdException w:name="List Continue 5" w:semiHidden="1" w:unhideWhenUsed="1"/>
+    <w:lsdException w:name="Message Header" w:semiHidden="1" w:unhideWhenUsed="1"/>
+    <w:lsdException w:name="Subtitle" w:uiPriority="11" w:qFormat="1"/>
+    <w:lsdException w:name="Salutation" w:semiHidden="1" w:unhideWhenUsed="1"/>
+    <w:lsdException w:name="Date" w:semiHidden="1" w:unhideWhenUsed="1"/>
+    <w:lsdException w:name="Body Text First Indent" w:semiHidden="1" w:unhideWhenUsed="1"/>
+    <w:lsdException w:name="Body Text First Indent 2" w:semiHidden="1" w:unhideWhenUsed="1"/>
+    <w:lsdException w:name="Note Heading" w:semiHidden="1" w:unhideWhenUsed="1"/>
+    <w:lsdException w:name="Body Text 2" w:semiHidden="1" w:unhideWhenUsed="1"/>
+    <w:lsdException w:name="Body Text 3" w:semiHidden="1" w:unhideWhenUsed="1"/>
+    <w:lsdException w:name="Body Text Indent 2" w:semiHidden="1" w:unhideWhenUsed="1"/>
+    <w:lsdException w:name="Body Text Indent 3" w:semiHidden="1" w:unhideWhenUsed="1"/>
+    <w:lsdException w:name="Block Text" w:semiHidden="1" w:unhideWhenUsed="1"/>
+    <w:lsdException w:name="Hyperlink" w:semiHidden="1" w:unhideWhenUsed="1"/>
+    <w:lsdException w:name="FollowedHyperlink" w:semiHidden="1" w:unhideWhenUsed="1"/>
+    <w:lsdException w:name="Strong" w:uiPriority="22" w:qFormat="1"/>
+    <w:lsdException w:name="Emphasis" w:uiPriority="20" w:qFormat="1"/>
+    <w:lsdException w:name="Document Map" w:semiHidden="1" w:unhideWhenUsed="1"/>
+    <w:lsdException w:name="Plain Text" w:semiHidden="1" w:unhideWhenUsed="1"/>
+    <w:lsdException w:name="E-mail Signature" w:semiHidden="1" w:unhideWhenUsed="1"/>
+    <w:lsdException w:name="HTML Top of Form" w:semiHidden="1" w:unhideWhenUsed="1"/>
+    <w:lsdException w:name="HTML Bottom of Form" w:semiHidden="1" w:unhideWhenUsed="1"/>
+    <w:lsdException w:name="Normal (Web)" w:semiHidden="1" w:unhideWhenUsed="1"/>
+    <w:lsdException w:name="HTML Acronym" w:semiHidden="1" w:unhideWhenUsed="1"/>
+    <w:lsdException w:name="HTML Address" w:semiHidden="1" w:unhideWhenUsed="1"/>
+    <w:lsdException w:name="HTML Cite" w:semiHidden="1" w:unhideWhenUsed="1"/>
+    <w:lsdException w:name="HTML Code" w:semiHidden="1" w:unhideWhenUsed="1"/>
+    <w:lsdException w:name="HTML Definition" w:semiHidden="1" w:unhideWhenUsed="1"/>
+    <w:lsdException w:name="HTML Keyboard" w:semiHidden="1" w:unhideWhenUsed="1"/>
+    <w:lsdException w:name="HTML Preformatted" w:semiHidden="1" w:unhideWhenUsed="1"/>
+    <w:lsdException w:name="HTML Sample" w:semiHidden="1" w:unhideWhenUsed="1"/>
+    <w:lsdException w:name="HTML Typewriter" w:semiHidden="1" w:unhideWhenUsed="1"/>
+    <w:lsdException w:name="HTML Variable" w:semiHidden="1" w:unhideWhenUsed="1"/>
+    <w:lsdException w:name="Normal Table" w:semiHidden="1" w:unhideWhenUsed="1"/>
+    <w:lsdException w:name="annotation subject" w:semiHidden="1" w:unhideWhenUsed="1"/>
+    <w:lsdException w:name="No List" w:semiHidden="1" w:unhideWhenUsed="1"/>
+    <w:lsdException w:name="Outline List 1" w:semiHidden="1" w:unhideWhenUsed="1"/>
+    <w:lsdException w:name="Outline List 2" w:semiHidden="1" w:unhideWhenUsed="1"/>
+    <w:lsdException w:name="Outline List 3" w:semiHidden="1" w:unhideWhenUsed="1"/>
+    <w:lsdException w:name="Table Simple 1" w:semiHidden="1" w:unhideWhenUsed="1"/>
+    <w:lsdException w:name="Table Simple 2" w:semiHidden="1" w:unhideWhenUsed="1"/>
+    <w:lsdException w:name="Table Simple 3" w:semiHidden="1" w:unhideWhenUsed="1"/>
+    <w:lsdException w:name="Table Classic 1" w:semiHidden="1" w:unhideWhenUsed="1"/>
+    <w:lsdException w:name="Table Classic 2" w:semiHidden="1" w:unhideWhenUsed="1"/>
+    <w:lsdException w:name="Table Classic 3" w:semiHidden="1" w:unhideWhenUsed="1"/>
+    <w:lsdException w:name="Table Classic 4" w:semiHidden="1" w:unhideWhenUsed="1"/>
+    <w:lsdException w:name="Table Colorful 1" w:semiHidden="1" w:unhideWhenUsed="1"/>
+    <w:lsdException w:name="Table Colorful 2" w:semiHidden="1" w:unhideWhenUsed="1"/>
+    <w:lsdException w:name="Table Colorful 3" w:semiHidden="1" w:unhideWhenUsed="1"/>
+    <w:lsdException w:name="Table Columns 1" w:semiHidden="1" w:unhideWhenUsed="1"/>
+    <w:lsdException w:name="Table Columns 2" w:semiHidden="1" w:unhideWhenUsed="1"/>
+    <w:lsdException w:name="Table Columns 3" w:semiHidden="1" w:unhideWhenUsed="1"/>
+    <w:lsdException w:name="Table Columns 4" w:semiHidden="1" w:unhideWhenUsed="1"/>
+    <w:lsdException w:name="Table Columns 5" w:semiHidden="1" w:unhideWhenUsed="1"/>
+    <w:lsdException w:name="Table Grid 1" w:semiHidden="1" w:unhideWhenUsed="1"/>
+    <w:lsdException w:name="Table Grid 2" w:semiHidden="1" w:unhideWhenUsed="1"/>
+    <w:lsdException w:name="Table Grid 3" w:semiHidden="1" w:unhideWhenUsed="1"/>
+    <w:lsdException w:name="Table Grid 4" w:semiHidden="1" w:unhideWhenUsed="1"/>
+    <w:lsdException w:name="Table Grid 5" w:semiHidden="1" w:unhideWhenUsed="1"/>
+    <w:lsdException w:name="Table Grid 6" w:semiHidden="1" w:unhideWhenUsed="1"/>
+    <w:lsdException w:name="Table Grid 7" w:semiHidden="1" w:unhideWhenUsed="1"/>
+    <w:lsdException w:name="Table Grid 8" w:semiHidden="1" w:unhideWhenUsed="1"/>
+    <w:lsdException w:name="Table List 1" w:semiHidden="1" w:unhideWhenUsed="1"/>
+    <w:lsdException w:name="Table List 2" w:semiHidden="1" w:unhideWhenUsed="1"/>
+    <w:lsdException w:name="Table List 3" w:semiHidden="1" w:unhideWhenUsed="1"/>
+    <w:lsdException w:name="Table List 4" w:semiHidden="1" w:unhideWhenUsed="1"/>
+    <w:lsdException w:name="Table List 5" w:semiHidden="1" w:unhideWhenUsed="1"/>
+    <w:lsdException w:name="Table List 6" w:semiHidden="1" w:unhideWhenUsed="1"/>
+    <w:lsdException w:name="Table List 7" w:semiHidden="1" w:unhideWhenUsed="1"/>
+    <w:lsdException w:name="Table List 8" w:semiHidden="1" w:unhideWhenUsed="1"/>
+    <w:lsdException w:name="Table 3D effects 1" w:semiHidden="1" w:unhideWhenUsed="1"/>
+    <w:lsdException w:name="Table 3D effects 2" w:semiHidden="1" w:unhideWhenUsed="1"/>
+    <w:lsdException w:name="Table 3D effects 3" w:semiHidden="1" w:unhideWhenUsed="1"/>
+    <w:lsdException w:name="Table Contemporary" w:semiHidden="1" w:unhideWhenUsed="1"/>
+    <w:lsdException w:name="Table Elegant" w:semiHidden="1" w:unhideWhenUsed="1"/>
+    <w:lsdException w:name="Table Professional" w:semiHidden="1" w:unhideWhenUsed="1"/>
+    <w:lsdException w:name="Table Subtle 1" w:semiHidden="1" w:unhideWhenUsed="1"/>
+    <w:lsdException w:name="Table Subtle 2" w:semiHidden="1" w:unhideWhenUsed="1"/>
+    <w:lsdException w:name="Table Web 1" w:semiHidden="1" w:unhideWhenUsed="1"/>
+    <w:lsdException w:name="Table Web 2" w:semiHidden="1" w:unhideWhenUsed="1"/>
+    <w:lsdException w:name="Table Web 3" w:semiHidden="1" w:unhideWhenUsed="1"/>
+    <w:lsdException w:name="Balloon Text" w:semiHidden="1" w:unhideWhenUsed="1"/>
+    <w:lsdException w:name="Table Grid" w:uiPriority="39"/>
+    <w:lsdException w:name="Table Theme" w:semiHidden="1" w:unhideWhenUsed="1"/>
+    <w:lsdException w:name="Placeholder Text" w:semiHidden="1"/>
+    <w:lsdException w:name="No Spacing" w:uiPriority="1" w:qFormat="1"/>
+    <w:lsdException w:name="Light Shading" w:uiPriority="60"/>
+    <w:lsdException w:name="Light List" w:uiPriority="61"/>
+    <w:lsdException w:name="Light Grid" w:uiPriority="62"/>
+    <w:lsdException w:name="Medium Shading 1" w:uiPriority="63"/>
+    <w:lsdException w:name="Medium Shading 2" w:uiPriority="64"/>
+    <w:lsdException w:name="Medium List 1" w:uiPriority="65"/>
+    <w:lsdException w:name="Medium List 2" w:uiPriority="66"/>
+    <w:lsdException w:name="Medium Grid 1" w:uiPriority="67"/>
+    <w:lsdException w:name="Medium Grid 2" w:uiPriority="68"/>
+    <w:lsdException w:name="Medium Grid 3" w:uiPriority="69"/>
+    <w:lsdException w:name="Dark List" w:uiPriority="70"/>
+    <w:lsdException w:name="Colorful Shading" w:uiPriority="71"/>
+    <w:lsdException w:name="Colorful List" w:uiPriority="72"/>
+    <w:lsdException w:name="Colorful Grid" w:uiPriority="73"/>
+    <w:lsdException w:name="Light Shading Accent 1" w:uiPriority="60"/>
+    <w:lsdException w:name="Light List Accent 1" w:uiPriority="61"/>
+    <w:lsdException w:name="Light Grid Accent 1" w:uiPriority="62"/>
+    <w:lsdException w:name="Medium Shading 1 Accent 1" w:uiPriority="63"/>
+    <w:lsdException w:name="Medium Shading 2 Accent 1" w:uiPriority="64"/>
+    <w:lsdException w:name="Medium List 1 Accent 1" w:uiPriority="65"/>
+    <w:lsdException w:name="Revision" w:semiHidden="1"/>
+    <w:lsdException w:name="List Paragraph" w:uiPriority="34" w:qFormat="1"/>
+    <w:lsdException w:name="Quote" w:uiPriority="29" w:qFormat="1"/>
+    <w:lsdException w:name="Intense Quote" w:uiPriority="30" w:qFormat="1"/>
+    <w:lsdException w:name="Medium List 2 Accent 1" w:uiPriority="66"/>
+    <w:lsdException w:name="Medium Grid 1 Accent 1" w:uiPriority="67"/>
+    <w:lsdException w:name="Medium Grid 2 Accent 1" w:uiPriority="68"/>
+    <w:lsdException w:name="Medium Grid 3 Accent 1" w:uiPriority="69"/>
+    <w:lsdException w:name="Dark List Accent 1" w:uiPriority="70"/>
+    <w:lsdException w:name="Colorful Shading Accent 1" w:uiPriority="71"/>
+    <w:lsdException w:name="Colorful List Accent 1" w:uiPriority="72"/>
+    <w:lsdException w:name="Colorful Grid Accent 1" w:uiPriority="73"/>
+    <w:lsdException w:name="Light Shading Accent 2" w:uiPriority="60"/>
+    <w:lsdException w:name="Light List Accent 2" w:uiPriority="61"/>
+    <w:lsdException w:name="Light Grid Accent 2" w:uiPriority="62"/>
+    <w:lsdException w:name="Medium Shading 1 Accent 2" w:uiPriority="63"/>
+    <w:lsdException w:name="Medium Shading 2 Accent 2" w:uiPriority="64"/>
+    <w:lsdException w:name="Medium List 1 Accent 2" w:uiPriority="65"/>
+    <w:lsdException w:name="Medium List 2 Accent 2" w:uiPriority="66"/>
+    <w:lsdException w:name="Medium Grid 1 Accent 2" w:uiPriority="67"/>
+    <w:lsdException w:name="Medium Grid 2 Accent 2" w:uiPriority="68"/>
+    <w:lsdException w:name="Medium Grid 3 Accent 2" w:uiPriority="69"/>
+    <w:lsdException w:name="Dark List Accent 2" w:uiPriority="70"/>
+    <w:lsdException w:name="Colorful Shading Accent 2" w:uiPriority="71"/>
+    <w:lsdException w:name="Colorful List Accent 2" w:uiPriority="72"/>
+    <w:lsdException w:name="Colorful Grid Accent 2" w:uiPriority="73"/>
+    <w:lsdException w:name="Light Shading Accent 3" w:uiPriority="60"/>
+    <w:lsdException w:name="Light List Accent 3" w:uiPriority="61"/>
+    <w:lsdException w:name="Light Grid Accent 3" w:uiPriority="62"/>
+    <w:lsdException w:name="Medium Shading 1 Accent 3" w:uiPriority="63"/>
+    <w:lsdException w:name="Medium Shading 2 Accent 3" w:uiPriority="64"/>
+    <w:lsdException w:name="Medium List 1 Accent 3" w:uiPriority="65"/>
+    <w:lsdException w:name="Medium List 2 Accent 3" w:uiPriority="66"/>
+    <w:lsdException w:name="Medium Grid 1 Accent 3" w:uiPriority="67"/>
+    <w:lsdException w:name="Medium Grid 2 Accent 3" w:uiPriority="68"/>
+    <w:lsdException w:name="Medium Grid 3 Accent 3" w:uiPriority="69"/>
+    <w:lsdException w:name="Dark List Accent 3" w:uiPriority="70"/>
+    <w:lsdException w:name="Colorful Shading Accent 3" w:uiPriority="71"/>
+    <w:lsdException w:name="Colorful List Accent 3" w:uiPriority="72"/>
+    <w:lsdException w:name="Colorful Grid Accent 3" w:uiPriority="73"/>
+    <w:lsdException w:name="Light Shading Accent 4" w:uiPriority="60"/>
+    <w:lsdException w:name="Light List Accent 4" w:uiPriority="61"/>
+    <w:lsdException w:name="Light Grid Accent 4" w:uiPriority="62"/>
+    <w:lsdException w:name="Medium Shading 1 Accent 4" w:uiPriority="63"/>
+    <w:lsdException w:name="Medium Shading 2 Accent 4" w:uiPriority="64"/>
+    <w:lsdException w:name="Medium List 1 Accent 4" w:uiPriority="65"/>
+    <w:lsdException w:name="Medium List 2 Accent 4" w:uiPriority="66"/>
+    <w:lsdException w:name="Medium Grid 1 Accent 4" w:uiPriority="67"/>
+    <w:lsdException w:name="Medium Grid 2 Accent 4" w:uiPriority="68"/>
+    <w:lsdException w:name="Medium Grid 3 Accent 4" w:uiPriority="69"/>
+    <w:lsdException w:name="Dark List Accent 4" w:uiPriority="70"/>
+    <w:lsdException w:name="Colorful Shading Accent 4" w:uiPriority="71"/>
+    <w:lsdException w:name="Colorful List Accent 4" w:uiPriority="72"/>
+    <w:lsdException w:name="Colorful Grid Accent 4" w:uiPriority="73"/>
+    <w:lsdException w:name="Light Shading Accent 5" w:uiPriority="60"/>
+    <w:lsdException w:name="Light List Accent 5" w:uiPriority="61"/>
+    <w:lsdException w:name="Light Grid Accent 5" w:uiPriority="62"/>
+    <w:lsdException w:name="Medium Shading 1 Accent 5" w:uiPriority="63"/>
+    <w:lsdException w:name="Medium Shading 2 Accent 5" w:uiPriority="64"/>
+    <w:lsdException w:name="Medium List 1 Accent 5" w:uiPriority="65"/>
+    <w:lsdException w:name="Medium List 2 Accent 5" w:uiPriority="66"/>
+    <w:lsdException w:name="Medium Grid 1 Accent 5" w:uiPriority="67"/>
+    <w:lsdException w:name="Medium Grid 2 Accent 5" w:uiPriority="68"/>
+    <w:lsdException w:name="Medium Grid 3 Accent 5" w:uiPriority="69"/>
+    <w:lsdException w:name="Dark List Accent 5" w:uiPriority="70"/>
+    <w:lsdException w:name="Colorful Shading Accent 5" w:uiPriority="71"/>
+    <w:lsdException w:name="Colorful List Accent 5" w:uiPriority="72"/>
+    <w:lsdException w:name="Colorful Grid Accent 5" w:uiPriority="73"/>
+    <w:lsdException w:name="Light Shading Accent 6" w:uiPriority="60"/>
+    <w:lsdException w:name="Light List Accent 6" w:uiPriority="61"/>
+    <w:lsdException w:name="Light Grid Accent 6" w:uiPriority="62"/>
+    <w:lsdException w:name="Medium Shading 1 Accent 6" w:uiPriority="63"/>
+    <w:lsdException w:name="Medium Shading 2 Accent 6" w:uiPriority="64"/>
+    <w:lsdException w:name="Medium List 1 Accent 6" w:uiPriority="65"/>
+    <w:lsdException w:name="Medium List 2 Accent 6" w:uiPriority="66"/>
+    <w:lsdException w:name="Medium Grid 1 Accent 6" w:uiPriority="67"/>
+    <w:lsdException w:name="Medium Grid 2 Accent 6" w:uiPriority="68"/>
+    <w:lsdException w:name="Medium Grid 3 Accent 6" w:uiPriority="69"/>
+    <w:lsdException w:name="Dark List Accent 6" w:uiPriority="70"/>
+    <w:lsdException w:name="Colorful Shading Accent 6" w:uiPriority="71"/>
+    <w:lsdException w:name="Colorful List Accent 6" w:uiPriority="72"/>
+    <w:lsdException w:name="Colorful Grid Accent 6" w:uiPriority="73"/>
+    <w:lsdException w:name="Subtle Emphasis" w:uiPriority="19" w:qFormat="1"/>
+    <w:lsdException w:name="Intense Emphasis" w:uiPriority="21" w:qFormat="1"/>
+    <w:lsdException w:name="Subtle Reference" w:uiPriority="31" w:qFormat="1"/>
+    <w:lsdException w:name="Intense Reference" w:uiPriority="32" w:qFormat="1"/>
+    <w:lsdException w:name="Book Title" w:uiPriority="33" w:qFormat="1"/>
+    <w:lsdException w:name="Bibliography" w:semiHidden="1" w:uiPriority="37" w:unhideWhenUsed="1"/>
+    <w:lsdException w:name="TOC Heading" w:semiHidden="1" w:uiPriority="39" w:unhideWhenUsed="1" w:qFormat="1"/>
+    <w:lsdException w:name="Plain Table 1" w:uiPriority="41"/>
+    <w:lsdException w:name="Plain Table 2" w:uiPriority="42"/>
+    <w:lsdException w:name="Plain Table 3" w:uiPriority="43"/>
+    <w:lsdException w:name="Plain Table 4" w:uiPriority="44"/>
+    <w:lsdException w:name="Plain Table 5" w:uiPriority="45"/>
+    <w:lsdException w:name="Grid Table Light" w:uiPriority="40"/>
+    <w:lsdException w:name="Grid Table 1 Light" w:uiPriority="46"/>
+    <w:lsdException w:name="Grid Table 2" w:uiPriority="47"/>
+    <w:lsdException w:name="Grid Table 3" w:uiPriority="48"/>
+    <w:lsdException w:name="Grid Table 4" w:uiPriority="49"/>
+    <w:lsdException w:name="Grid Table 5 Dark" w:uiPriority="50"/>
+    <w:lsdException w:name="Grid Table 6 Colorful" w:uiPriority="51"/>
+    <w:lsdException w:name="Grid Table 7 Colorful" w:uiPriority="52"/>
+    <w:lsdException w:name="Grid Table 1 Light Accent 1" w:uiPriority="46"/>
+    <w:lsdException w:name="Grid Table 2 Accent 1" w:uiPriority="47"/>
+    <w:lsdException w:name="Grid Table 3 Accent 1" w:uiPriority="48"/>
+    <w:lsdException w:name="Grid Table 4 Accent 1" w:uiPriority="49"/>
+    <w:lsdException w:name="Grid Table 5 Dark Accent 1" w:uiPriority="50"/>
+    <w:lsdException w:name="Grid Table 6 Colorful Accent 1" w:uiPriority="51"/>
+    <w:lsdException w:name="Grid Table 7 Colorful Accent 1" w:uiPriority="52"/>
+    <w:lsdException w:name="Grid Table 1 Light Accent 2" w:uiPriority="46"/>
+    <w:lsdException w:name="Grid Table 2 Accent 2" w:uiPriority="47"/>
+    <w:lsdException w:name="Grid Table 3 Accent 2" w:uiPriority="48"/>
+    <w:lsdException w:name="Grid Table 4 Accent 2" w:uiPriority="49"/>
+    <w:lsdException w:name="Grid Table 5 Dark Accent 2" w:uiPriority="50"/>
+    <w:lsdException w:name="Grid Table 6 Colorful Accent 2" w:uiPriority="51"/>
+    <w:lsdException w:name="Grid Table 7 Colorful Accent 2" w:uiPriority="52"/>
+    <w:lsdException w:name="Grid Table 1 Light Accent 3" w:uiPriority="46"/>
+    <w:lsdException w:name="Grid Table 2 Accent 3" w:uiPriority="47"/>
+    <w:lsdException w:name="Grid Table 3 Accent 3" w:uiPriority="48"/>
+    <w:lsdException w:name="Grid Table 4 Accent 3" w:uiPriority="49"/>
+    <w:lsdException w:name="Grid Table 5 Dark Accent 3" w:uiPriority="50"/>
+    <w:lsdException w:name="Grid Table 6 Colorful Accent 3" w:uiPriority="51"/>
+    <w:lsdException w:name="Grid Table 7 Colorful Accent 3" w:uiPriority="52"/>
+    <w:lsdException w:name="Grid Table 1 Light Accent 4" w:uiPriority="46"/>
+    <w:lsdException w:name="Grid Table 2 Accent 4" w:uiPriority="47"/>
+    <w:lsdException w:name="Grid Table 3 Accent 4" w:uiPriority="48"/>
+    <w:lsdException w:name="Grid Table 4 Accent 4" w:uiPriority="49"/>
+    <w:lsdException w:name="Grid Table 5 Dark Accent 4" w:uiPriority="50"/>
+    <w:lsdException w:name="Grid Table 6 Colorful Accent 4" w:uiPriority="51"/>
+    <w:lsdException w:name="Grid Table 7 Colorful Accent 4" w:uiPriority="52"/>
+    <w:lsdException w:name="Grid Table 1 Light Accent 5" w:uiPriority="46"/>
+    <w:lsdException w:name="Grid Table 2 Accent 5" w:uiPriority="47"/>
+    <w:lsdException w:name="Grid Table 3 Accent 5" w:uiPriority="48"/>
+    <w:lsdException w:name="Grid Table 4 Accent 5" w:uiPriority="49"/>
+    <w:lsdException w:name="Grid Table 5 Dark Accent 5" w:uiPriority="50"/>
+    <w:lsdException w:name="Grid Table 6 Colorful Accent 5" w:uiPriority="51"/>
+    <w:lsdException w:name="Grid Table 7 Colorful Accent 5" w:uiPriority="52"/>
+    <w:lsdException w:name="Grid Table 1 Light Accent 6" w:uiPriority="46"/>
+    <w:lsdException w:name="Grid Table 2 Accent 6" w:uiPriority="47"/>
+    <w:lsdException w:name="Grid Table 3 Accent 6" w:uiPriority="48"/>
+    <w:lsdException w:name="Grid Table 4 Accent 6" w:uiPriority="49"/>
+    <w:lsdException w:name="Grid Table 5 Dark Accent 6" w:uiPriority="50"/>
+    <w:lsdException w:name="Grid Table 6 Colorful Accent 6" w:uiPriority="51"/>
+    <w:lsdException w:name="Grid Table 7 Colorful Accent 6" w:uiPriority="52"/>
+    <w:lsdException w:name="List Table 1 Light" w:uiPriority="46"/>
+    <w:lsdException w:name="List Table 2" w:uiPriority="47"/>
+    <w:lsdException w:name="List Table 3" w:uiPriority="48"/>
+    <w:lsdException w:name="List Table 4" w:uiPriority="49"/>
+    <w:lsdException w:name="List Table 5 Dark" w:uiPriority="50"/>
+    <w:lsdException w:name="List Table 6 Colorful" w:uiPriority="51"/>
+    <w:lsdException w:name="List Table 7 Colorful" w:uiPriority="52"/>
+    <w:lsdException w:name="List Table 1 Light Accent 1" w:uiPriority="46"/>
+    <w:lsdException w:name="List Table 2 Accent 1" w:uiPriority="47"/>
+    <w:lsdException w:name="List Table 3 Accent 1" w:uiPriority="48"/>
+    <w:lsdException w:name="List Table 4 Accent 1" w:uiPriority="49"/>
+    <w:lsdException w:name="List Table 5 Dark Accent 1" w:uiPriority="50"/>
+    <w:lsdException w:name="List Table 6 Colorful Accent 1" w:uiPriority="51"/>
+    <w:lsdException w:name="List Table 7 Colorful Accent 1" w:uiPriority="52"/>
+    <w:lsdException w:name="List Table 1 Light Accent 2" w:uiPriority="46"/>
+    <w:lsdException w:name="List Table 2 Accent 2" w:uiPriority="47"/>
+    <w:lsdException w:name="List Table 3 Accent 2" w:uiPriority="48"/>
+    <w:lsdException w:name="List Table 4 Accent 2" w:uiPriority="49"/>
+    <w:lsdException w:name="List Table 5 Dark Accent 2" w:uiPriority="50"/>
+    <w:lsdException w:name="List Table 6 Colorful Accent 2" w:uiPriority="51"/>
+    <w:lsdException w:name="List Table 7 Colorful Accent 2" w:uiPriority="52"/>
+    <w:lsdException w:name="List Table 1 Light Accent 3" w:uiPriority="46"/>
+    <w:lsdException w:name="List Table 2 Accent 3" w:uiPriority="47"/>
+    <w:lsdException w:name="List Table 3 Accent 3" w:uiPriority="48"/>
+    <w:lsdException w:name="List Table 4 Accent 3" w:uiPriority="49"/>
+    <w:lsdException w:name="List Table 5 Dark Accent 3" w:uiPriority="50"/>
+    <w:lsdException w:name="List Table 6 Colorful Accent 3" w:uiPriority="51"/>
+    <w:lsdException w:name="List Table 7 Colorful Accent 3" w:uiPriority="52"/>
+    <w:lsdException w:name="List Table 1 Light Accent 4" w:uiPriority="46"/>
+    <w:lsdException w:name="List Table 2 Accent 4" w:uiPriority="47"/>
+    <w:lsdException w:name="List Table 3 Accent 4" w:uiPriority="48"/>
+    <w:lsdException w:name="List Table 4 Accent 4" w:uiPriority="49"/>
+    <w:lsdException w:name="List Table 5 Dark Accent 4" w:uiPriority="50"/>
+    <w:lsdException w:name="List Table 6 Colorful Accent 4" w:uiPriority="51"/>
+    <w:lsdException w:name="List Table 7 Colorful Accent 4" w:uiPriority="52"/>
+    <w:lsdException w:name="List Table 1 Light Accent 5" w:uiPriority="46"/>
+    <w:lsdException w:name="List Table 2 Accent 5" w:uiPriority="47"/>
+    <w:lsdException w:name="List Table 3 Accent 5" w:uiPriority="48"/>
+    <w:lsdException w:name="List Table 4 Accent 5" w:uiPriority="49"/>
+    <w:lsdException w:name="List Table 5 Dark Accent 5" w:uiPriority="50"/>
+    <w:lsdException w:name="List Table 6 Colorful Accent 5" w:uiPriority="51"/>
+    <w:lsdException w:name="List Table 7 Colorful Accent 5" w:uiPriority="52"/>
+    <w:lsdException w:name="List Table 1 Light Accent 6" w:uiPriority="46"/>
+    <w:lsdException w:name="List Table 2 Accent 6" w:uiPriority="47"/>
+    <w:lsdException w:name="List Table 3 Accent 6" w:uiPriority="48"/>
+    <w:lsdException w:name="List Table 4 Accent 6" w:uiPriority="49"/>
+    <w:lsdException w:name="List Table 5 Dark Accent 6" w:uiPriority="50"/>
+    <w:lsdException w:name="List Table 6 Colorful Accent 6" w:uiPriority="51"/>
+    <w:lsdException w:name="List Table 7 Colorful Accent 6" w:uiPriority="52"/>
+    <w:lsdException w:name="Mention" w:semiHidden="1" w:unhideWhenUsed="1"/>
+    <w:lsdException w:name="Smart Hyperlink" w:semiHidden="1" w:unhideWhenUsed="1"/>
+    <w:lsdException w:name="Hashtag" w:semiHidden="1" w:unhideWhenUsed="1"/>
+    <w:lsdException w:name="Unresolved Mention" w:semiHidden="1" w:unhideWhenUsed="1"/>
+    <w:lsdException w:name="Smart Link" w:semiHidden="1" w:unhideWhenUsed="1"/>
+  </w:latentStyles>
+  <w:style w:type="paragraph" w:default="1" w:styleId="Normal">
+    <w:name w:val="Normal"/>
+    <w:qFormat/>
+  </w:style>
+  <w:style w:type="character" w:default="1" w:styleId="Fuentedeprrafopredeter">
+    <w:name w:val="Default Paragraph Font"/>
+    <w:uiPriority w:val="1"/>
+    <w:semiHidden/>
+    <w:unhideWhenUsed/>
+  </w:style>
+  <w:style w:type="table" w:default="1" w:styleId="Tablanormal">
+    <w:name w:val="Normal Table"/>
+    <w:uiPriority w:val="99"/>
+    <w:semiHidden/>
+    <w:unhideWhenUsed/>
+    <w:tblPr>
+      <w:tblInd w:w="0" w:type="dxa"/>
+      <w:tblCellMar>
+        <w:top w:w="0" w:type="dxa"/>
+        <w:left w:w="108" w:type="dxa"/>
+        <w:bottom w:w="0" w:type="dxa"/>
+        <w:right w:w="108" w:type="dxa"/>
+      </w:tblCellMar>
+    </w:tblPr>
+  </w:style>
+  <w:style w:type="numbering" w:default="1" w:styleId="Sinlista">
+    <w:name w:val="No List"/>
+    <w:uiPriority w:val="99"/>
+    <w:semiHidden/>
+    <w:unhideWhenUsed/>
+  </w:style>
+  <w:style w:type="character" w:styleId="Textodelmarcadordeposicin">
+    <w:name w:val="Placeholder Text"/>
+    <w:basedOn w:val="Fuentedeprrafopredeter"/>
+    <w:uiPriority w:val="99"/>
+    <w:semiHidden/>
+    <w:rsid w:val="00374391"/>
+    <w:rPr>
+      <w:color w:val="808080"/>
+    </w:rPr>
+  </w:style>
+  <w:style w:type="paragraph" w:customStyle="1" w:styleId="EB83C5ACDEA34C12A5C28938F059359A">
+    <w:name w:val="EB83C5ACDEA34C12A5C28938F059359A"/>
+    <w:rsid w:val="00374391"/>
+  </w:style>
+</w:styles>
+</file>
+
+<file path=word/glossary/webSettings.xml><?xml version="1.0" encoding="utf-8"?>
+<w:webSettings xmlns:mc="http://schemas.openxmlformats.org/markup-compatibility/2006" xmlns:r="http://schemas.openxmlformats.org/officeDocument/2006/relationships" xmlns:w="http://schemas.openxmlformats.org/wordprocessingml/2006/main" xmlns:w14="http://schemas.microsoft.com/office/word/2010/wordml" xmlns:w15="http://schemas.microsoft.com/office/word/2012/wordml" xmlns:w16cex="http://schemas.microsoft.com/office/word/2018/wordml/cex" xmlns:w16cid="http://schemas.microsoft.com/office/word/2016/wordml/cid" xmlns:w16="http://schemas.microsoft.com/office/word/2018/wordml" xmlns:w16sdtdh="http://schemas.microsoft.com/office/word/2020/wordml/sdtdatahash" xmlns:w16se="http://schemas.microsoft.com/office/word/2015/wordml/symex" mc:Ignorable="w14 w15 w16se w16cid w16 w16cex w16sdtdh">
+  <w:optimizeForBrowser/>
+  <w:allowPNG/>
+</w:webSettings>
 </file>
 
 <file path=word/theme/theme1.xml><?xml version="1.0" encoding="utf-8"?>

</xml_diff>